<commit_message>
sprint template updated with group number, members and github link
</commit_message>
<xml_diff>
--- a/Guidelines/SprintReviewTemplate.docx
+++ b/Guidelines/SprintReviewTemplate.docx
@@ -69,7 +69,11 @@
           <w:tcPr>
             <w:tcW w:w="7512" w:type="dxa"/>
           </w:tcPr>
-          <w:p/>
+          <w:p>
+            <w:r>
+              <w:t>Group 21</w:t>
+            </w:r>
+          </w:p>
         </w:tc>
       </w:tr>
       <w:tr>
@@ -105,7 +109,37 @@
           <w:tcPr>
             <w:tcW w:w="7512" w:type="dxa"/>
           </w:tcPr>
-          <w:p/>
+          <w:p>
+            <w:r>
+              <w:t xml:space="preserve">Sophie Fidan, </w:t>
+            </w:r>
+            <w:r>
+              <w:t xml:space="preserve">James </w:t>
+            </w:r>
+            <w:proofErr w:type="spellStart"/>
+            <w:r>
+              <w:t>Lymbery</w:t>
+            </w:r>
+            <w:proofErr w:type="spellEnd"/>
+            <w:r>
+              <w:t xml:space="preserve">, </w:t>
+            </w:r>
+            <w:r>
+              <w:t>John Higgins</w:t>
+            </w:r>
+            <w:r>
+              <w:t xml:space="preserve">, </w:t>
+            </w:r>
+            <w:r>
+              <w:t>Toby Meredith</w:t>
+            </w:r>
+            <w:r>
+              <w:t xml:space="preserve">, </w:t>
+            </w:r>
+            <w:r>
+              <w:t>James Smith</w:t>
+            </w:r>
+          </w:p>
         </w:tc>
       </w:tr>
     </w:tbl>
@@ -261,9 +295,20 @@
     </w:p>
     <w:p/>
     <w:p>
-      <w:r>
-        <w:t xml:space="preserve">Provide relevant links such as GitHub link to updated versions. </w:t>
-      </w:r>
+      <w:pPr>
+        <w:rPr>
+          <w:color w:val="000000" w:themeColor="text1"/>
+        </w:rPr>
+      </w:pPr>
+      <w:hyperlink r:id="rId4" w:history="1">
+        <w:r>
+          <w:rPr>
+            <w:rStyle w:val="Hyperlink"/>
+            <w:color w:val="000000" w:themeColor="text1"/>
+          </w:rPr>
+          <w:t>https://github.com/sudefidan/Docker_Thingy.git</w:t>
+        </w:r>
+      </w:hyperlink>
     </w:p>
     <w:sectPr>
       <w:pgSz w:w="12240" w:h="15840"/>
@@ -747,6 +792,29 @@
       <w:szCs w:val="32"/>
     </w:rPr>
   </w:style>
+  <w:style w:type="character" w:styleId="Hyperlink">
+    <w:name w:val="Hyperlink"/>
+    <w:basedOn w:val="DefaultParagraphFont"/>
+    <w:uiPriority w:val="99"/>
+    <w:unhideWhenUsed/>
+    <w:rsid w:val="00057A76"/>
+    <w:rPr>
+      <w:color w:val="0563C1" w:themeColor="hyperlink"/>
+      <w:u w:val="single"/>
+    </w:rPr>
+  </w:style>
+  <w:style w:type="character" w:styleId="UnresolvedMention">
+    <w:name w:val="Unresolved Mention"/>
+    <w:basedOn w:val="DefaultParagraphFont"/>
+    <w:uiPriority w:val="99"/>
+    <w:semiHidden/>
+    <w:unhideWhenUsed/>
+    <w:rsid w:val="00057A76"/>
+    <w:rPr>
+      <w:color w:val="605E5C"/>
+      <w:shd w:val="clear" w:color="auto" w:fill="E1DFDD"/>
+    </w:rPr>
+  </w:style>
 </w:styles>
 </file>
 

</xml_diff>